<commit_message>
Risicoanalyse af + Tests editted
</commit_message>
<xml_diff>
--- a/1. Vooronderzoek en Requirements/Editable (Word docs)(dont send keep)/1. Haalbaarheidsstudie.docx
+++ b/1. Vooronderzoek en Requirements/Editable (Word docs)(dont send keep)/1. Haalbaarheidsstudie.docx
@@ -5596,8 +5596,6 @@
               <w:jc w:val="center"/>
               <w:cnfStyle w:val="000000100000" w:firstRow="0" w:lastRow="0" w:firstColumn="0" w:lastColumn="0" w:oddVBand="0" w:evenVBand="0" w:oddHBand="1" w:evenHBand="0" w:firstRowFirstColumn="0" w:firstRowLastColumn="0" w:lastRowFirstColumn="0" w:lastRowLastColumn="0"/>
             </w:pPr>
-            <w:bookmarkStart w:id="0" w:name="_GoBack"/>
-            <w:bookmarkEnd w:id="0"/>
           </w:p>
         </w:tc>
         <w:tc>
@@ -6478,7 +6476,7 @@
                 <w:color w:val="C45911" w:themeColor="accent2" w:themeShade="BF"/>
               </w:rPr>
             </w:pPr>
-            <w:bookmarkStart w:id="1" w:name="_Hlk22226327"/>
+            <w:bookmarkStart w:id="0" w:name="_Hlk22226327"/>
           </w:p>
         </w:tc>
         <w:tc>
@@ -6791,7 +6789,7 @@
           </w:p>
         </w:tc>
       </w:tr>
-      <w:bookmarkEnd w:id="1"/>
+      <w:bookmarkEnd w:id="0"/>
     </w:tbl>
     <w:p>
       <w:pPr>
@@ -16472,31 +16470,55 @@
         <w:rPr>
           <w:color w:val="000000" w:themeColor="text1"/>
         </w:rPr>
+        <w:t xml:space="preserve">kennis voor </w:t>
+      </w:r>
+      <w:r>
+        <w:rPr>
+          <w:color w:val="000000" w:themeColor="text1"/>
+        </w:rPr>
         <w:t>h</w:t>
       </w:r>
       <w:r>
         <w:rPr>
           <w:color w:val="000000" w:themeColor="text1"/>
         </w:rPr>
-        <w:t xml:space="preserve">et project </w:t>
+        <w:t xml:space="preserve">et </w:t>
       </w:r>
       <w:r>
         <w:rPr>
           <w:color w:val="000000" w:themeColor="text1"/>
         </w:rPr>
-        <w:t>mij</w:t>
+        <w:t xml:space="preserve">maken van het </w:t>
       </w:r>
       <w:r>
         <w:rPr>
           <w:color w:val="000000" w:themeColor="text1"/>
         </w:rPr>
-        <w:t xml:space="preserve"> €</w:t>
+        <w:t>project</w:t>
       </w:r>
       <w:r>
         <w:rPr>
           <w:color w:val="000000" w:themeColor="text1"/>
         </w:rPr>
-        <w:t>0 k</w:t>
+        <w:t xml:space="preserve"> </w:t>
+      </w:r>
+      <w:r>
+        <w:rPr>
+          <w:color w:val="000000" w:themeColor="text1"/>
+        </w:rPr>
+        <w:t>€</w:t>
+      </w:r>
+      <w:r>
+        <w:rPr>
+          <w:color w:val="000000" w:themeColor="text1"/>
+        </w:rPr>
+        <w:t>19,99</w:t>
+      </w:r>
+      <w:r>
+        <w:rPr>
+          <w:color w:val="000000" w:themeColor="text1"/>
+        </w:rPr>
+        <w:t xml:space="preserve"> k</w:t>
       </w:r>
       <w:r>
         <w:rPr>
@@ -16585,6 +16607,8 @@
         </w:rPr>
         <w:t>Einde haalbaarheidsstudie.</w:t>
       </w:r>
+      <w:bookmarkStart w:id="1" w:name="_GoBack"/>
+      <w:bookmarkEnd w:id="1"/>
     </w:p>
     <w:sectPr>
       <w:pgSz w:w="11906" w:h="16838"/>
@@ -22137,7 +22161,7 @@
 </file>
 
 <file path=customXml/itemProps1.xml><?xml version="1.0" encoding="utf-8"?>
-<ds:datastoreItem xmlns:ds="http://schemas.openxmlformats.org/officeDocument/2006/customXml" ds:itemID="{9704B5E8-12CD-4220-A820-06ED2BAEBA87}">
+<ds:datastoreItem xmlns:ds="http://schemas.openxmlformats.org/officeDocument/2006/customXml" ds:itemID="{396F4E6A-5C64-4CAE-A491-89587C64E3F0}">
   <ds:schemaRefs>
     <ds:schemaRef ds:uri="http://schemas.openxmlformats.org/officeDocument/2006/bibliography"/>
   </ds:schemaRefs>

</xml_diff>